<commit_message>
Bridge Run #5: Updated 2019 CAA and WAA based on ALK
</commit_message>
<xml_diff>
--- a/RT.2022.BridgeRuns/Bridge Run Run List.docx
+++ b/RT.2022.BridgeRuns/Bridge Run Run List.docx
@@ -12,13 +12,7 @@
         <w:rPr>
           <w:b/>
         </w:rPr>
-        <w:t xml:space="preserve">RT2021 bridge runs to bridge to </w:t>
-      </w:r>
-      <w:r>
-        <w:rPr>
-          <w:b/>
-        </w:rPr>
-        <w:t>2022 MT</w:t>
+        <w:t>RT2021 bridge runs to bridge to 2022 MT</w:t>
       </w:r>
     </w:p>
     <w:p/>
@@ -44,10 +38,7 @@
         <w:t xml:space="preserve"> </w:t>
       </w:r>
       <w:r>
-        <w:t>Fixed survey timing values</w:t>
-      </w:r>
-      <w:r>
-        <w:t xml:space="preserve"> (was incorrectly specified in 2021RT final model)</w:t>
+        <w:t>Fixed survey timing values (was incorrectly specified in 2021RT final model)</w:t>
       </w:r>
     </w:p>
     <w:p/>
@@ -125,30 +116,45 @@
         </w:numPr>
       </w:pPr>
       <w:r>
-        <w:t xml:space="preserve">Run </w:t>
-      </w:r>
-      <w:r>
-        <w:t>3</w:t>
+        <w:t xml:space="preserve">Run 3 but fixed </w:t>
+      </w:r>
+      <w:r>
+        <w:t xml:space="preserve">specification of </w:t>
+      </w:r>
+      <w:proofErr w:type="spellStart"/>
+      <w:r>
+        <w:t>FXSPR_static</w:t>
+      </w:r>
+      <w:proofErr w:type="spellEnd"/>
+      <w:r>
+        <w:t xml:space="preserve"> to be based on the </w:t>
+      </w:r>
+      <w:r>
+        <w:t>5-year average</w:t>
+      </w:r>
+    </w:p>
+    <w:p/>
+    <w:p>
+      <w:r>
+        <w:rPr>
+          <w:b/>
+        </w:rPr>
+        <w:t>Run 5</w:t>
+      </w:r>
+    </w:p>
+    <w:p>
+      <w:pPr>
+        <w:pStyle w:val="ListParagraph"/>
+        <w:numPr>
+          <w:ilvl w:val="0"/>
+          <w:numId w:val="2"/>
+        </w:numPr>
+      </w:pPr>
+      <w:r>
+        <w:t xml:space="preserve">Run 4 but with the new 2019 ALK </w:t>
       </w:r>
       <w:bookmarkStart w:id="0" w:name="_GoBack"/>
       <w:bookmarkEnd w:id="0"/>
-      <w:r>
-        <w:t xml:space="preserve"> but fixed </w:t>
-      </w:r>
-      <w:r>
-        <w:t xml:space="preserve">specification of </w:t>
-      </w:r>
-      <w:proofErr w:type="spellStart"/>
-      <w:r>
-        <w:t>FXSPR_static</w:t>
-      </w:r>
-      <w:proofErr w:type="spellEnd"/>
-      <w:r>
-        <w:t xml:space="preserve"> to be based on the </w:t>
-      </w:r>
-      <w:r>
-        <w:t>5-year average</w:t>
-      </w:r>
     </w:p>
     <w:p/>
     <w:p/>
@@ -281,7 +287,7 @@
   <w:abstractNum w:abstractNumId="1" w15:restartNumberingAfterBreak="0">
     <w:nsid w:val="67847B2B"/>
     <w:multiLevelType w:val="hybridMultilevel"/>
-    <w:tmpl w:val="0574721C"/>
+    <w:tmpl w:val="5F826A32"/>
     <w:lvl w:ilvl="0" w:tplc="04090001">
       <w:start w:val="1"/>
       <w:numFmt w:val="bullet"/>

</xml_diff>